<commit_message>
bot sepulveda terminado -v 1.0
</commit_message>
<xml_diff>
--- a/KardexsOut/K42726.docx
+++ b/KardexsOut/K42726.docx
@@ -258,6 +258,7 @@
           <w:lang w:val="es-PE"/>
         </w:rPr>
       </w:pPr>
+      <w:commentRangeStart w:id="0"/>
       <w:r>
         <w:rPr>
           <w:rFonts w:ascii="Arial Narrow" w:hAnsi="Arial Narrow" w:cs="Times New Roman"/>
@@ -268,7 +269,9 @@
           <w:lang w:val="es-PE"/>
         </w:rPr>
         <w:t>MUTUO CON GARANTIA HIPOTECARIA</w:t>
-      </w:r>
+        <w:commentReference w:id="0"/>
+      </w:r>
+      <w:commentRangeEnd w:id="0"/>
     </w:p>
     <w:p>
       <w:pPr>
@@ -11728,18 +11731,9 @@
             <w:vAlign w:val="center"/>
           </w:tcPr>
           <w:p>
-            <w:pPr>
-              <w:spacing w:line="340" w:lineRule="exact"/>
-              <w:jc w:val="right"/>
-              <w:rPr>
-                <w:rFonts w:ascii="Arial Narrow" w:hAnsi="Arial Narrow" w:cstheme="minorHAnsi"/>
-                <w:b/>
-                <w:bCs/>
-                <w:color w:val="000000" w:themeColor="text1"/>
-                <w:sz w:val="20"/>
-                <w:szCs w:val="20"/>
-              </w:rPr>
-            </w:pPr>
+            <w:r>
+              <w:t>-</w:t>
+            </w:r>
           </w:p>
         </w:tc>
         <w:tc>
@@ -12518,18 +12512,9 @@
             <w:hideMark/>
           </w:tcPr>
           <w:p>
-            <w:pPr>
-              <w:spacing w:line="340" w:lineRule="exact"/>
-              <w:jc w:val="center"/>
-              <w:rPr>
-                <w:rFonts w:cstheme="minorHAnsi"/>
-                <w:b/>
-                <w:bCs/>
-                <w:color w:val="000000"/>
-                <w:sz w:val="18"/>
-                <w:szCs w:val="18"/>
-              </w:rPr>
-            </w:pPr>
+            <w:r>
+              <w:t>-</w:t>
+            </w:r>
           </w:p>
         </w:tc>
       </w:tr>
@@ -12773,14 +12758,9 @@
             <w:hideMark/>
           </w:tcPr>
           <w:p>
-            <w:pPr>
-              <w:spacing w:line="340" w:lineRule="exact"/>
-              <w:rPr>
-                <w:rFonts w:cstheme="minorHAnsi"/>
-                <w:sz w:val="18"/>
-                <w:szCs w:val="18"/>
-              </w:rPr>
-            </w:pPr>
+            <w:r>
+              <w:t>-</w:t>
+            </w:r>
           </w:p>
         </w:tc>
       </w:tr>
@@ -13024,14 +13004,9 @@
             <w:hideMark/>
           </w:tcPr>
           <w:p>
-            <w:pPr>
-              <w:spacing w:line="340" w:lineRule="exact"/>
-              <w:rPr>
-                <w:rFonts w:cstheme="minorHAnsi"/>
-                <w:sz w:val="18"/>
-                <w:szCs w:val="18"/>
-              </w:rPr>
-            </w:pPr>
+            <w:r>
+              <w:t>-</w:t>
+            </w:r>
           </w:p>
         </w:tc>
       </w:tr>
@@ -13275,14 +13250,9 @@
             <w:hideMark/>
           </w:tcPr>
           <w:p>
-            <w:pPr>
-              <w:spacing w:line="340" w:lineRule="exact"/>
-              <w:rPr>
-                <w:rFonts w:cstheme="minorHAnsi"/>
-                <w:sz w:val="18"/>
-                <w:szCs w:val="18"/>
-              </w:rPr>
-            </w:pPr>
+            <w:r>
+              <w:t>-</w:t>
+            </w:r>
           </w:p>
         </w:tc>
       </w:tr>
@@ -13526,14 +13496,9 @@
             <w:hideMark/>
           </w:tcPr>
           <w:p>
-            <w:pPr>
-              <w:spacing w:line="340" w:lineRule="exact"/>
-              <w:rPr>
-                <w:rFonts w:cstheme="minorHAnsi"/>
-                <w:sz w:val="18"/>
-                <w:szCs w:val="18"/>
-              </w:rPr>
-            </w:pPr>
+            <w:r>
+              <w:t>-</w:t>
+            </w:r>
           </w:p>
         </w:tc>
       </w:tr>
@@ -13777,14 +13742,9 @@
             <w:hideMark/>
           </w:tcPr>
           <w:p>
-            <w:pPr>
-              <w:spacing w:line="340" w:lineRule="exact"/>
-              <w:rPr>
-                <w:rFonts w:cstheme="minorHAnsi"/>
-                <w:sz w:val="18"/>
-                <w:szCs w:val="18"/>
-              </w:rPr>
-            </w:pPr>
+            <w:r>
+              <w:t>-</w:t>
+            </w:r>
           </w:p>
         </w:tc>
       </w:tr>
@@ -14028,14 +13988,9 @@
             <w:hideMark/>
           </w:tcPr>
           <w:p>
-            <w:pPr>
-              <w:spacing w:line="340" w:lineRule="exact"/>
-              <w:rPr>
-                <w:rFonts w:cstheme="minorHAnsi"/>
-                <w:sz w:val="18"/>
-                <w:szCs w:val="18"/>
-              </w:rPr>
-            </w:pPr>
+            <w:r>
+              <w:t>-</w:t>
+            </w:r>
           </w:p>
         </w:tc>
       </w:tr>
@@ -14279,14 +14234,9 @@
             <w:hideMark/>
           </w:tcPr>
           <w:p>
-            <w:pPr>
-              <w:spacing w:line="340" w:lineRule="exact"/>
-              <w:rPr>
-                <w:rFonts w:cstheme="minorHAnsi"/>
-                <w:sz w:val="18"/>
-                <w:szCs w:val="18"/>
-              </w:rPr>
-            </w:pPr>
+            <w:r>
+              <w:t>-</w:t>
+            </w:r>
           </w:p>
         </w:tc>
       </w:tr>
@@ -14530,14 +14480,9 @@
             <w:hideMark/>
           </w:tcPr>
           <w:p>
-            <w:pPr>
-              <w:spacing w:line="340" w:lineRule="exact"/>
-              <w:rPr>
-                <w:rFonts w:cstheme="minorHAnsi"/>
-                <w:sz w:val="18"/>
-                <w:szCs w:val="18"/>
-              </w:rPr>
-            </w:pPr>
+            <w:r>
+              <w:t>-</w:t>
+            </w:r>
           </w:p>
         </w:tc>
       </w:tr>
@@ -14781,14 +14726,9 @@
             <w:hideMark/>
           </w:tcPr>
           <w:p>
-            <w:pPr>
-              <w:spacing w:line="340" w:lineRule="exact"/>
-              <w:rPr>
-                <w:rFonts w:cstheme="minorHAnsi"/>
-                <w:sz w:val="18"/>
-                <w:szCs w:val="18"/>
-              </w:rPr>
-            </w:pPr>
+            <w:r>
+              <w:t>-</w:t>
+            </w:r>
           </w:p>
         </w:tc>
       </w:tr>
@@ -15032,14 +14972,9 @@
             <w:hideMark/>
           </w:tcPr>
           <w:p>
-            <w:pPr>
-              <w:spacing w:line="340" w:lineRule="exact"/>
-              <w:rPr>
-                <w:rFonts w:cstheme="minorHAnsi"/>
-                <w:sz w:val="18"/>
-                <w:szCs w:val="18"/>
-              </w:rPr>
-            </w:pPr>
+            <w:r>
+              <w:t>-</w:t>
+            </w:r>
           </w:p>
         </w:tc>
       </w:tr>
@@ -15283,14 +15218,9 @@
             <w:hideMark/>
           </w:tcPr>
           <w:p>
-            <w:pPr>
-              <w:spacing w:line="340" w:lineRule="exact"/>
-              <w:rPr>
-                <w:rFonts w:cstheme="minorHAnsi"/>
-                <w:sz w:val="18"/>
-                <w:szCs w:val="18"/>
-              </w:rPr>
-            </w:pPr>
+            <w:r>
+              <w:t>-</w:t>
+            </w:r>
           </w:p>
         </w:tc>
       </w:tr>
@@ -15534,14 +15464,9 @@
             <w:hideMark/>
           </w:tcPr>
           <w:p>
-            <w:pPr>
-              <w:spacing w:line="340" w:lineRule="exact"/>
-              <w:rPr>
-                <w:rFonts w:cstheme="minorHAnsi"/>
-                <w:sz w:val="18"/>
-                <w:szCs w:val="18"/>
-              </w:rPr>
-            </w:pPr>
+            <w:r>
+              <w:t>-</w:t>
+            </w:r>
           </w:p>
         </w:tc>
       </w:tr>
@@ -15785,14 +15710,9 @@
             <w:hideMark/>
           </w:tcPr>
           <w:p>
-            <w:pPr>
-              <w:spacing w:line="340" w:lineRule="exact"/>
-              <w:rPr>
-                <w:rFonts w:cstheme="minorHAnsi"/>
-                <w:sz w:val="18"/>
-                <w:szCs w:val="18"/>
-              </w:rPr>
-            </w:pPr>
+            <w:r>
+              <w:t>-</w:t>
+            </w:r>
           </w:p>
         </w:tc>
       </w:tr>
@@ -16036,14 +15956,9 @@
             <w:hideMark/>
           </w:tcPr>
           <w:p>
-            <w:pPr>
-              <w:spacing w:line="340" w:lineRule="exact"/>
-              <w:rPr>
-                <w:rFonts w:cstheme="minorHAnsi"/>
-                <w:sz w:val="18"/>
-                <w:szCs w:val="18"/>
-              </w:rPr>
-            </w:pPr>
+            <w:r>
+              <w:t>-</w:t>
+            </w:r>
           </w:p>
         </w:tc>
       </w:tr>
@@ -16287,14 +16202,9 @@
             <w:hideMark/>
           </w:tcPr>
           <w:p>
-            <w:pPr>
-              <w:spacing w:line="340" w:lineRule="exact"/>
-              <w:rPr>
-                <w:rFonts w:cstheme="minorHAnsi"/>
-                <w:sz w:val="18"/>
-                <w:szCs w:val="18"/>
-              </w:rPr>
-            </w:pPr>
+            <w:r>
+              <w:t>-</w:t>
+            </w:r>
           </w:p>
         </w:tc>
       </w:tr>
@@ -16538,14 +16448,9 @@
             <w:hideMark/>
           </w:tcPr>
           <w:p>
-            <w:pPr>
-              <w:spacing w:line="340" w:lineRule="exact"/>
-              <w:rPr>
-                <w:rFonts w:cstheme="minorHAnsi"/>
-                <w:sz w:val="18"/>
-                <w:szCs w:val="18"/>
-              </w:rPr>
-            </w:pPr>
+            <w:r>
+              <w:t>-</w:t>
+            </w:r>
           </w:p>
         </w:tc>
       </w:tr>
@@ -16789,14 +16694,9 @@
             <w:hideMark/>
           </w:tcPr>
           <w:p>
-            <w:pPr>
-              <w:spacing w:line="340" w:lineRule="exact"/>
-              <w:rPr>
-                <w:rFonts w:cstheme="minorHAnsi"/>
-                <w:sz w:val="18"/>
-                <w:szCs w:val="18"/>
-              </w:rPr>
-            </w:pPr>
+            <w:r>
+              <w:t>-</w:t>
+            </w:r>
           </w:p>
         </w:tc>
       </w:tr>
@@ -17040,14 +16940,9 @@
             <w:hideMark/>
           </w:tcPr>
           <w:p>
-            <w:pPr>
-              <w:spacing w:line="340" w:lineRule="exact"/>
-              <w:rPr>
-                <w:rFonts w:cstheme="minorHAnsi"/>
-                <w:sz w:val="18"/>
-                <w:szCs w:val="18"/>
-              </w:rPr>
-            </w:pPr>
+            <w:r>
+              <w:t>-</w:t>
+            </w:r>
           </w:p>
         </w:tc>
       </w:tr>
@@ -17291,14 +17186,9 @@
             <w:hideMark/>
           </w:tcPr>
           <w:p>
-            <w:pPr>
-              <w:spacing w:line="340" w:lineRule="exact"/>
-              <w:rPr>
-                <w:rFonts w:cstheme="minorHAnsi"/>
-                <w:sz w:val="18"/>
-                <w:szCs w:val="18"/>
-              </w:rPr>
-            </w:pPr>
+            <w:r>
+              <w:t>-</w:t>
+            </w:r>
           </w:p>
         </w:tc>
       </w:tr>
@@ -17542,14 +17432,9 @@
             <w:hideMark/>
           </w:tcPr>
           <w:p>
-            <w:pPr>
-              <w:spacing w:line="340" w:lineRule="exact"/>
-              <w:rPr>
-                <w:rFonts w:cstheme="minorHAnsi"/>
-                <w:sz w:val="18"/>
-                <w:szCs w:val="18"/>
-              </w:rPr>
-            </w:pPr>
+            <w:r>
+              <w:t>-</w:t>
+            </w:r>
           </w:p>
         </w:tc>
       </w:tr>
@@ -17793,14 +17678,9 @@
             <w:hideMark/>
           </w:tcPr>
           <w:p>
-            <w:pPr>
-              <w:spacing w:line="340" w:lineRule="exact"/>
-              <w:rPr>
-                <w:rFonts w:cstheme="minorHAnsi"/>
-                <w:sz w:val="18"/>
-                <w:szCs w:val="18"/>
-              </w:rPr>
-            </w:pPr>
+            <w:r>
+              <w:t>-</w:t>
+            </w:r>
           </w:p>
         </w:tc>
       </w:tr>
@@ -18044,14 +17924,9 @@
             <w:hideMark/>
           </w:tcPr>
           <w:p>
-            <w:pPr>
-              <w:spacing w:line="340" w:lineRule="exact"/>
-              <w:rPr>
-                <w:rFonts w:cstheme="minorHAnsi"/>
-                <w:sz w:val="18"/>
-                <w:szCs w:val="18"/>
-              </w:rPr>
-            </w:pPr>
+            <w:r>
+              <w:t>-</w:t>
+            </w:r>
           </w:p>
         </w:tc>
       </w:tr>
@@ -18295,14 +18170,9 @@
             <w:hideMark/>
           </w:tcPr>
           <w:p>
-            <w:pPr>
-              <w:spacing w:line="340" w:lineRule="exact"/>
-              <w:rPr>
-                <w:rFonts w:cstheme="minorHAnsi"/>
-                <w:sz w:val="18"/>
-                <w:szCs w:val="18"/>
-              </w:rPr>
-            </w:pPr>
+            <w:r>
+              <w:t>-</w:t>
+            </w:r>
           </w:p>
         </w:tc>
       </w:tr>
@@ -18546,14 +18416,9 @@
             <w:hideMark/>
           </w:tcPr>
           <w:p>
-            <w:pPr>
-              <w:spacing w:line="340" w:lineRule="exact"/>
-              <w:rPr>
-                <w:rFonts w:cstheme="minorHAnsi"/>
-                <w:sz w:val="18"/>
-                <w:szCs w:val="18"/>
-              </w:rPr>
-            </w:pPr>
+            <w:r>
+              <w:t>-</w:t>
+            </w:r>
           </w:p>
         </w:tc>
       </w:tr>
@@ -18797,14 +18662,9 @@
             <w:hideMark/>
           </w:tcPr>
           <w:p>
-            <w:pPr>
-              <w:spacing w:line="340" w:lineRule="exact"/>
-              <w:rPr>
-                <w:rFonts w:cstheme="minorHAnsi"/>
-                <w:sz w:val="18"/>
-                <w:szCs w:val="18"/>
-              </w:rPr>
-            </w:pPr>
+            <w:r>
+              <w:t>-</w:t>
+            </w:r>
           </w:p>
         </w:tc>
       </w:tr>
@@ -19048,14 +18908,9 @@
             <w:hideMark/>
           </w:tcPr>
           <w:p>
-            <w:pPr>
-              <w:spacing w:line="340" w:lineRule="exact"/>
-              <w:rPr>
-                <w:rFonts w:cstheme="minorHAnsi"/>
-                <w:sz w:val="18"/>
-                <w:szCs w:val="18"/>
-              </w:rPr>
-            </w:pPr>
+            <w:r>
+              <w:t>-</w:t>
+            </w:r>
           </w:p>
         </w:tc>
       </w:tr>
@@ -19299,14 +19154,9 @@
             <w:hideMark/>
           </w:tcPr>
           <w:p>
-            <w:pPr>
-              <w:spacing w:line="340" w:lineRule="exact"/>
-              <w:rPr>
-                <w:rFonts w:cstheme="minorHAnsi"/>
-                <w:sz w:val="18"/>
-                <w:szCs w:val="18"/>
-              </w:rPr>
-            </w:pPr>
+            <w:r>
+              <w:t>-</w:t>
+            </w:r>
           </w:p>
         </w:tc>
       </w:tr>
@@ -19550,14 +19400,9 @@
             <w:hideMark/>
           </w:tcPr>
           <w:p>
-            <w:pPr>
-              <w:spacing w:line="340" w:lineRule="exact"/>
-              <w:rPr>
-                <w:rFonts w:cstheme="minorHAnsi"/>
-                <w:sz w:val="18"/>
-                <w:szCs w:val="18"/>
-              </w:rPr>
-            </w:pPr>
+            <w:r>
+              <w:t>-</w:t>
+            </w:r>
           </w:p>
         </w:tc>
       </w:tr>
@@ -19801,14 +19646,9 @@
             <w:hideMark/>
           </w:tcPr>
           <w:p>
-            <w:pPr>
-              <w:spacing w:line="340" w:lineRule="exact"/>
-              <w:rPr>
-                <w:rFonts w:cstheme="minorHAnsi"/>
-                <w:sz w:val="18"/>
-                <w:szCs w:val="18"/>
-              </w:rPr>
-            </w:pPr>
+            <w:r>
+              <w:t>-</w:t>
+            </w:r>
           </w:p>
         </w:tc>
       </w:tr>
@@ -20052,14 +19892,9 @@
             <w:hideMark/>
           </w:tcPr>
           <w:p>
-            <w:pPr>
-              <w:spacing w:line="340" w:lineRule="exact"/>
-              <w:rPr>
-                <w:rFonts w:cstheme="minorHAnsi"/>
-                <w:sz w:val="18"/>
-                <w:szCs w:val="18"/>
-              </w:rPr>
-            </w:pPr>
+            <w:r>
+              <w:t>-</w:t>
+            </w:r>
           </w:p>
         </w:tc>
       </w:tr>
@@ -20303,14 +20138,9 @@
             <w:hideMark/>
           </w:tcPr>
           <w:p>
-            <w:pPr>
-              <w:spacing w:line="340" w:lineRule="exact"/>
-              <w:rPr>
-                <w:rFonts w:cstheme="minorHAnsi"/>
-                <w:sz w:val="18"/>
-                <w:szCs w:val="18"/>
-              </w:rPr>
-            </w:pPr>
+            <w:r>
+              <w:t>-</w:t>
+            </w:r>
           </w:p>
         </w:tc>
       </w:tr>
@@ -20554,14 +20384,9 @@
             <w:hideMark/>
           </w:tcPr>
           <w:p>
-            <w:pPr>
-              <w:spacing w:line="340" w:lineRule="exact"/>
-              <w:rPr>
-                <w:rFonts w:cstheme="minorHAnsi"/>
-                <w:sz w:val="18"/>
-                <w:szCs w:val="18"/>
-              </w:rPr>
-            </w:pPr>
+            <w:r>
+              <w:t>-</w:t>
+            </w:r>
           </w:p>
         </w:tc>
       </w:tr>
@@ -20805,14 +20630,9 @@
             <w:hideMark/>
           </w:tcPr>
           <w:p>
-            <w:pPr>
-              <w:spacing w:line="340" w:lineRule="exact"/>
-              <w:rPr>
-                <w:rFonts w:cstheme="minorHAnsi"/>
-                <w:sz w:val="18"/>
-                <w:szCs w:val="18"/>
-              </w:rPr>
-            </w:pPr>
+            <w:r>
+              <w:t>-</w:t>
+            </w:r>
           </w:p>
         </w:tc>
       </w:tr>
@@ -21056,14 +20876,9 @@
             <w:hideMark/>
           </w:tcPr>
           <w:p>
-            <w:pPr>
-              <w:spacing w:line="340" w:lineRule="exact"/>
-              <w:rPr>
-                <w:rFonts w:cstheme="minorHAnsi"/>
-                <w:sz w:val="18"/>
-                <w:szCs w:val="18"/>
-              </w:rPr>
-            </w:pPr>
+            <w:r>
+              <w:t>-</w:t>
+            </w:r>
           </w:p>
         </w:tc>
       </w:tr>
@@ -21307,14 +21122,9 @@
             <w:hideMark/>
           </w:tcPr>
           <w:p>
-            <w:pPr>
-              <w:spacing w:line="340" w:lineRule="exact"/>
-              <w:rPr>
-                <w:rFonts w:cstheme="minorHAnsi"/>
-                <w:sz w:val="18"/>
-                <w:szCs w:val="18"/>
-              </w:rPr>
-            </w:pPr>
+            <w:r>
+              <w:t>-</w:t>
+            </w:r>
           </w:p>
         </w:tc>
       </w:tr>
@@ -21558,14 +21368,9 @@
             <w:hideMark/>
           </w:tcPr>
           <w:p>
-            <w:pPr>
-              <w:spacing w:line="340" w:lineRule="exact"/>
-              <w:rPr>
-                <w:rFonts w:cstheme="minorHAnsi"/>
-                <w:sz w:val="18"/>
-                <w:szCs w:val="18"/>
-              </w:rPr>
-            </w:pPr>
+            <w:r>
+              <w:t>-</w:t>
+            </w:r>
           </w:p>
         </w:tc>
       </w:tr>
@@ -21809,14 +21614,9 @@
             <w:hideMark/>
           </w:tcPr>
           <w:p>
-            <w:pPr>
-              <w:spacing w:line="340" w:lineRule="exact"/>
-              <w:rPr>
-                <w:rFonts w:cstheme="minorHAnsi"/>
-                <w:sz w:val="18"/>
-                <w:szCs w:val="18"/>
-              </w:rPr>
-            </w:pPr>
+            <w:r>
+              <w:t>-</w:t>
+            </w:r>
           </w:p>
         </w:tc>
       </w:tr>
@@ -23538,6 +23338,18 @@
     </w:sectPr>
   </w:body>
 </w:document>
+</file>
+
+<file path=word/comments.xml><?xml version="1.0" encoding="utf-8"?>
+<w:comments xmlns:wpc="http://schemas.microsoft.com/office/word/2010/wordprocessingCanvas" xmlns:cx="http://schemas.microsoft.com/office/drawing/2014/chartex" xmlns:cx1="http://schemas.microsoft.com/office/drawing/2015/9/8/chartex" xmlns:mc="http://schemas.openxmlformats.org/markup-compatibility/2006" xmlns:o="urn:schemas-microsoft-com:office:office" xmlns:r="http://schemas.openxmlformats.org/officeDocument/2006/relationships" xmlns:m="http://schemas.openxmlformats.org/officeDocument/2006/math" xmlns:v="urn:schemas-microsoft-com:vml" xmlns:wp14="http://schemas.microsoft.com/office/word/2010/wordprocessingDrawing" xmlns:wp="http://schemas.openxmlformats.org/drawingml/2006/wordprocessingDrawing" xmlns:w10="urn:schemas-microsoft-com:office:word" xmlns:w="http://schemas.openxmlformats.org/wordprocessingml/2006/main" xmlns:w14="http://schemas.microsoft.com/office/word/2010/wordml" xmlns:w15="http://schemas.microsoft.com/office/word/2012/wordml" xmlns:w16se="http://schemas.microsoft.com/office/word/2015/wordml/symex" xmlns:wpg="http://schemas.microsoft.com/office/word/2010/wordprocessingGroup" xmlns:wpi="http://schemas.microsoft.com/office/word/2010/wordprocessingInk" xmlns:wne="http://schemas.microsoft.com/office/word/2006/wordml" xmlns:wps="http://schemas.microsoft.com/office/word/2010/wordprocessingShape" mc:Ignorable="w14 w15 w16se wp14">
+  <w:comment w:initials="pd" w:date="2023-01-06T11:54:04.504754" w:id="0" w:author="BOT CONFRONT">
+    <w:p>
+      <w:r>
+        <w:t>LOS MONTOS COINCIDEN</w:t>
+      </w:r>
+    </w:p>
+  </w:comment>
+</w:comments>
 </file>
 
 <file path=word/numbering.xml><?xml version="1.0" encoding="utf-8"?>

</xml_diff>